<commit_message>
#YITP hw1 done, #TIABD pr1 fixes
</commit_message>
<xml_diff>
--- a/4th-Grade/Seventh-Semester/TIABD/Московка-АА-ТИАБД-ПР1.docx
+++ b/4th-Grade/Seventh-Semester/TIABD/Московка-АА-ТИАБД-ПР1.docx
@@ -1157,6 +1157,7 @@
           <w:rFonts w:ascii="Times New Roman" w:hAnsi="Times New Roman"/>
           <w:b/>
           <w:sz w:val="32"/>
+          <w:lang w:val="en-US"/>
         </w:rPr>
       </w:pPr>
       <w:r>
@@ -1164,10 +1165,10 @@
           <w:noProof/>
         </w:rPr>
         <w:drawing>
-          <wp:inline distT="0" distB="0" distL="0" distR="0" wp14:anchorId="259F00F4" wp14:editId="6ACCD47F">
-            <wp:extent cx="5940425" cy="5090795"/>
-            <wp:effectExtent l="0" t="0" r="3175" b="0"/>
-            <wp:docPr id="7" name="Рисунок 7"/>
+          <wp:inline distT="0" distB="0" distL="0" distR="0" wp14:anchorId="4062D2AF" wp14:editId="4B483570">
+            <wp:extent cx="5940425" cy="4511675"/>
+            <wp:effectExtent l="0" t="0" r="3175" b="3175"/>
+            <wp:docPr id="2" name="Рисунок 2"/>
             <wp:cNvGraphicFramePr>
               <a:graphicFrameLocks xmlns:a="http://schemas.openxmlformats.org/drawingml/2006/main" noChangeAspect="1"/>
             </wp:cNvGraphicFramePr>
@@ -1187,7 +1188,7 @@
                   <pic:spPr>
                     <a:xfrm>
                       <a:off x="0" y="0"/>
-                      <a:ext cx="5940425" cy="5090795"/>
+                      <a:ext cx="5940425" cy="4511675"/>
                     </a:xfrm>
                     <a:prstGeom prst="rect">
                       <a:avLst/>
@@ -1345,10 +1346,10 @@
         </w:rPr>
         <w:lastRenderedPageBreak/>
         <w:drawing>
-          <wp:inline distT="0" distB="0" distL="0" distR="0" wp14:anchorId="60718DAA" wp14:editId="7F549D14">
-            <wp:extent cx="5162550" cy="4486275"/>
+          <wp:inline distT="0" distB="0" distL="0" distR="0" wp14:anchorId="04E73391" wp14:editId="34B1FCDF">
+            <wp:extent cx="5467350" cy="5000625"/>
             <wp:effectExtent l="0" t="0" r="0" b="9525"/>
-            <wp:docPr id="9" name="Рисунок 9"/>
+            <wp:docPr id="3" name="Рисунок 3"/>
             <wp:cNvGraphicFramePr>
               <a:graphicFrameLocks xmlns:a="http://schemas.openxmlformats.org/drawingml/2006/main" noChangeAspect="1"/>
             </wp:cNvGraphicFramePr>
@@ -1368,7 +1369,7 @@
                   <pic:spPr>
                     <a:xfrm>
                       <a:off x="0" y="0"/>
-                      <a:ext cx="5162550" cy="4486275"/>
+                      <a:ext cx="5467350" cy="5000625"/>
                     </a:xfrm>
                     <a:prstGeom prst="rect">
                       <a:avLst/>
@@ -1532,10 +1533,10 @@
         </w:rPr>
         <w:lastRenderedPageBreak/>
         <w:drawing>
-          <wp:inline distT="0" distB="0" distL="0" distR="0" wp14:anchorId="6D792F19" wp14:editId="660D3390">
-            <wp:extent cx="5940425" cy="1979930"/>
-            <wp:effectExtent l="0" t="0" r="3175" b="1270"/>
-            <wp:docPr id="11" name="Рисунок 11"/>
+          <wp:inline distT="0" distB="0" distL="0" distR="0" wp14:anchorId="72D05B02" wp14:editId="12625769">
+            <wp:extent cx="5940425" cy="1754505"/>
+            <wp:effectExtent l="0" t="0" r="3175" b="0"/>
+            <wp:docPr id="4" name="Рисунок 4"/>
             <wp:cNvGraphicFramePr>
               <a:graphicFrameLocks xmlns:a="http://schemas.openxmlformats.org/drawingml/2006/main" noChangeAspect="1"/>
             </wp:cNvGraphicFramePr>
@@ -1555,7 +1556,7 @@
                   <pic:spPr>
                     <a:xfrm>
                       <a:off x="0" y="0"/>
-                      <a:ext cx="5940425" cy="1979930"/>
+                      <a:ext cx="5940425" cy="1754505"/>
                     </a:xfrm>
                     <a:prstGeom prst="rect">
                       <a:avLst/>

</xml_diff>